<commit_message>
Update to latest indices and docs
</commit_message>
<xml_diff>
--- a/Submissions/SCRS_2017_223 Carruthers Butterworth Ref OM summary.docx
+++ b/Submissions/SCRS_2017_223 Carruthers Butterworth Ref OM summary.docx
@@ -1230,62 +1230,78 @@
         <w:t xml:space="preserve">Eastern, fishery dependent: </w:t>
       </w:r>
       <w:r>
+        <w:tab/>
+      </w:r>
+      <w:r>
         <w:t>JPN_LL_NEAtl2</w:t>
       </w:r>
+    </w:p>
+    <w:p>
+      <w:r>
+        <w:t xml:space="preserve">Eastern, fishery independent: </w:t>
+      </w:r>
+      <w:r>
+        <w:tab/>
+      </w:r>
+      <w:r>
+        <w:t>F</w:t>
+      </w:r>
+      <w:r>
+        <w:t>R_AER_</w:t>
+      </w:r>
+      <w:proofErr w:type="gramStart"/>
+      <w:r>
+        <w:t>SUV</w:t>
+      </w:r>
       <w:r>
         <w:t xml:space="preserve">, </w:t>
       </w:r>
       <w:r>
-        <w:t>MOR_POR_TRAP</w:t>
+        <w:t xml:space="preserve"> </w:t>
+      </w:r>
+      <w:r>
+        <w:t>MED</w:t>
+      </w:r>
+      <w:proofErr w:type="gramEnd"/>
+      <w:r>
+        <w:t>_LAR_SUV</w:t>
       </w:r>
       <w:r>
         <w:t xml:space="preserve">, </w:t>
       </w:r>
-    </w:p>
-    <w:p>
-      <w:r>
-        <w:t>Eastern, fishery independent: F</w:t>
-      </w:r>
-      <w:r>
-        <w:t>R_AER_SUV</w:t>
+      <w:r>
+        <w:t xml:space="preserve"> </w:t>
+      </w:r>
+      <w:r>
+        <w:t>MED_AER_SUV</w:t>
+      </w:r>
+    </w:p>
+    <w:p>
+      <w:r>
+        <w:t>Western, fishery dependent:</w:t>
+      </w:r>
+      <w:r>
+        <w:tab/>
+      </w:r>
+      <w:r>
+        <w:t>JPN_LL</w:t>
+      </w:r>
+      <w:proofErr w:type="gramStart"/>
+      <w:r>
+        <w:t>2</w:t>
       </w:r>
       <w:r>
         <w:t xml:space="preserve">, </w:t>
       </w:r>
       <w:r>
-        <w:t>MED_LAR_SUV</w:t>
-      </w:r>
-      <w:r>
-        <w:t xml:space="preserve">, </w:t>
-      </w:r>
-      <w:r>
-        <w:t>MED_AER_SUV</w:t>
-      </w:r>
-    </w:p>
-    <w:p>
-      <w:r>
-        <w:t xml:space="preserve">Western, fishery dependent: </w:t>
-      </w:r>
-      <w:r>
-        <w:t>JPN_LL2</w:t>
-      </w:r>
-      <w:r>
-        <w:t xml:space="preserve">, </w:t>
-      </w:r>
-      <w:r>
-        <w:t>US_GOM_PLL2</w:t>
-      </w:r>
-      <w:r>
-        <w:t xml:space="preserve">, </w:t>
-      </w:r>
-      <w:r>
-        <w:t>US_RR_115_144</w:t>
-      </w:r>
-      <w:r>
-        <w:t xml:space="preserve">, </w:t>
-      </w:r>
-      <w:r>
-        <w:t>US_RR_66_114</w:t>
+        <w:t xml:space="preserve"> </w:t>
+      </w:r>
+      <w:r>
+        <w:t>US</w:t>
+      </w:r>
+      <w:proofErr w:type="gramEnd"/>
+      <w:r>
+        <w:t>_RR_66_114</w:t>
       </w:r>
     </w:p>
     <w:p>
@@ -1293,10 +1309,10 @@
         <w:t xml:space="preserve">Western, fishery independent: </w:t>
       </w:r>
       <w:r>
-        <w:t>CAN_ACO_SUV</w:t>
-      </w:r>
-      <w:r>
-        <w:t>, GOM_LAR_SUV</w:t>
+        <w:tab/>
+      </w:r>
+      <w:r>
+        <w:t>GOM_LAR_SUV</w:t>
       </w:r>
     </w:p>
     <w:p/>
@@ -1384,6 +1400,20 @@
         <w:t xml:space="preserve">Depletion estimates were also affected by the maturity and natural mortality rate with the most pessimistic estimates arising from the lower natural mortality rate scenarios II and IV. </w:t>
       </w:r>
     </w:p>
+    <w:p/>
+    <w:p>
+      <w:pPr>
+        <w:rPr>
+          <w:b/>
+        </w:rPr>
+      </w:pPr>
+      <w:r>
+        <w:rPr>
+          <w:b/>
+        </w:rPr>
+        <w:t>Statistical properties of indices</w:t>
+      </w:r>
+    </w:p>
     <w:p>
       <w:pPr>
         <w:rPr>
@@ -1391,7 +1421,45 @@
         </w:rPr>
       </w:pPr>
     </w:p>
+    <w:p>
+      <w:r>
+        <w:t xml:space="preserve">In order to simulate realistic relative abundance </w:t>
+      </w:r>
+      <w:proofErr w:type="gramStart"/>
+      <w:r>
+        <w:t>indices</w:t>
+      </w:r>
+      <w:proofErr w:type="gramEnd"/>
+      <w:r>
+        <w:t xml:space="preserve"> it is necessary to characterize the properties of operating model fitting to these data. Two principal properties are residual error and auto-correlation in residual errors. These specify the </w:t>
+      </w:r>
+      <w:proofErr w:type="spellStart"/>
+      <w:r>
+        <w:t>the</w:t>
+      </w:r>
+      <w:proofErr w:type="spellEnd"/>
+      <w:r>
+        <w:t xml:space="preserve"> degree of annual error in simulated indices in addition to the propensity to simulate runs of residuals where the index is above or below the true relative biomass for multiple years</w:t>
+      </w:r>
+      <w:r>
+        <w:t xml:space="preserve"> (</w:t>
+      </w:r>
+      <w:r>
+        <w:t xml:space="preserve">Table </w:t>
+      </w:r>
+      <w:r>
+        <w:t xml:space="preserve">5). </w:t>
+      </w:r>
+      <w:r>
+        <w:t xml:space="preserve"> </w:t>
+      </w:r>
+    </w:p>
     <w:p/>
+    <w:p>
+      <w:r>
+        <w:t xml:space="preserve"> </w:t>
+      </w:r>
+    </w:p>
     <w:p>
       <w:pPr>
         <w:pStyle w:val="Heading1"/>
@@ -1579,7 +1647,6 @@
         <w:rPr>
           <w:lang w:val="en-US"/>
         </w:rPr>
-        <w:lastRenderedPageBreak/>
         <w:t>Butterworth, D.S., Punt, A.E., 1999. Experiences in the evaluation and implementation of management procedures. ICES J. Mar. Sci. 56, 985-998.</w:t>
       </w:r>
     </w:p>
@@ -3958,10 +4025,52 @@
       <w:pPr>
         <w:keepNext/>
         <w:keepLines/>
+      </w:pPr>
+      <w:r>
         <w:rPr>
           <w:b/>
         </w:rPr>
-      </w:pPr>
+        <w:t xml:space="preserve">Table 5. </w:t>
+      </w:r>
+      <w:r>
+        <w:t>Statistical properties of fits to indices</w:t>
+      </w:r>
+      <w:r>
+        <w:t xml:space="preserve"> assuming linearity and non-linearity</w:t>
+      </w:r>
+      <w:r>
+        <w:t>. Residual error is expressed as a standard deviation of the log-space observed – predicted values. Autocorrelation is lag-1 autocorrelation in log residuals.</w:t>
+      </w:r>
+      <w:r>
+        <w:t xml:space="preserve"> Residual error and autocorrelation were calculated for each of the 96 simulations. The</w:t>
+      </w:r>
+      <w:r>
+        <w:t xml:space="preserve"> </w:t>
+      </w:r>
+      <w:r>
+        <w:t>5</w:t>
+      </w:r>
+      <w:r>
+        <w:rPr>
+          <w:vertAlign w:val="superscript"/>
+        </w:rPr>
+        <w:t>th</w:t>
+      </w:r>
+      <w:r>
+        <w:t>, median and 95</w:t>
+      </w:r>
+      <w:r>
+        <w:rPr>
+          <w:vertAlign w:val="superscript"/>
+        </w:rPr>
+        <w:t>th</w:t>
+      </w:r>
+      <w:r>
+        <w:t xml:space="preserve"> percentiles of these statistics are reported for each index. </w:t>
+      </w:r>
+      <w:r>
+        <w:t>The non-linearity is modelled by the beta parameter, I = q SSB ^ beta</w:t>
+      </w:r>
     </w:p>
     <w:p>
       <w:pPr>
@@ -3972,16 +4081,11 @@
         </w:rPr>
       </w:pPr>
       <w:r>
-        <w:rPr>
-          <w:noProof/>
-          <w:lang w:eastAsia="en-CA"/>
-        </w:rPr>
-        <w:lastRenderedPageBreak/>
         <w:drawing>
-          <wp:inline distT="0" distB="0" distL="0" distR="0" wp14:anchorId="4059D35E" wp14:editId="3989E798">
-            <wp:extent cx="5732145" cy="3848735"/>
-            <wp:effectExtent l="0" t="0" r="1905" b="0"/>
-            <wp:docPr id="5" name="Picture 5"/>
+          <wp:inline distT="0" distB="0" distL="0" distR="0" wp14:anchorId="3FE73C9B" wp14:editId="61790484">
+            <wp:extent cx="4172135" cy="2834005"/>
+            <wp:effectExtent l="0" t="0" r="0" b="4445"/>
+            <wp:docPr id="4" name="Picture 4"/>
             <wp:cNvGraphicFramePr>
               <a:graphicFrameLocks xmlns:a="http://schemas.openxmlformats.org/drawingml/2006/main" noChangeAspect="1"/>
             </wp:cNvGraphicFramePr>
@@ -3989,23 +4093,36 @@
               <a:graphicData uri="http://schemas.openxmlformats.org/drawingml/2006/picture">
                 <pic:pic xmlns:pic="http://schemas.openxmlformats.org/drawingml/2006/picture">
                   <pic:nvPicPr>
-                    <pic:cNvPr id="1" name=""/>
-                    <pic:cNvPicPr/>
+                    <pic:cNvPr id="0" name="Picture 1"/>
+                    <pic:cNvPicPr>
+                      <a:picLocks noChangeAspect="1" noChangeArrowheads="1"/>
+                    </pic:cNvPicPr>
                   </pic:nvPicPr>
                   <pic:blipFill>
-                    <a:blip r:embed="rId13"/>
+                    <a:blip r:embed="rId13">
+                      <a:extLst>
+                        <a:ext uri="{28A0092B-C50C-407E-A947-70E740481C1C}">
+                          <a14:useLocalDpi xmlns:a14="http://schemas.microsoft.com/office/drawing/2010/main" val="0"/>
+                        </a:ext>
+                      </a:extLst>
+                    </a:blip>
+                    <a:srcRect/>
                     <a:stretch>
                       <a:fillRect/>
                     </a:stretch>
                   </pic:blipFill>
-                  <pic:spPr>
+                  <pic:spPr bwMode="auto">
                     <a:xfrm>
                       <a:off x="0" y="0"/>
-                      <a:ext cx="5732145" cy="3848735"/>
+                      <a:ext cx="4175186" cy="2836078"/>
                     </a:xfrm>
                     <a:prstGeom prst="rect">
                       <a:avLst/>
                     </a:prstGeom>
+                    <a:noFill/>
+                    <a:ln>
+                      <a:noFill/>
+                    </a:ln>
                   </pic:spPr>
                 </pic:pic>
               </a:graphicData>
@@ -4013,55 +4130,28 @@
           </wp:inline>
         </w:drawing>
       </w:r>
+      <w:bookmarkStart w:id="2" w:name="_GoBack"/>
+      <w:bookmarkEnd w:id="2"/>
     </w:p>
     <w:p>
       <w:pPr>
         <w:keepNext/>
         <w:keepLines/>
-      </w:pPr>
-      <w:r>
         <w:rPr>
           <w:b/>
         </w:rPr>
-        <w:t>Figure 1</w:t>
-      </w:r>
-      <w:r>
-        <w:rPr>
-          <w:b/>
-        </w:rPr>
-        <w:t>a</w:t>
-      </w:r>
-      <w:r>
-        <w:rPr>
-          <w:b/>
-        </w:rPr>
-        <w:t xml:space="preserve">.   </w:t>
-      </w:r>
-      <w:r>
-        <w:t>Similarity of M3 operating model estimates (OM #1) with Western and Eastern assessments (2017).</w:t>
-      </w:r>
-    </w:p>
-    <w:p>
-      <w:pPr>
-        <w:keepNext/>
-        <w:keepLines/>
-      </w:pPr>
-    </w:p>
-    <w:p>
-      <w:pPr>
-        <w:keepNext/>
-        <w:keepLines/>
       </w:pPr>
       <w:r>
         <w:rPr>
           <w:noProof/>
           <w:lang w:eastAsia="en-CA"/>
         </w:rPr>
+        <w:lastRenderedPageBreak/>
         <w:drawing>
-          <wp:inline distT="0" distB="0" distL="0" distR="0" wp14:anchorId="09C2BC3D" wp14:editId="1BE92E3F">
-            <wp:extent cx="5732145" cy="3823970"/>
-            <wp:effectExtent l="0" t="0" r="1905" b="5080"/>
-            <wp:docPr id="10" name="Picture 10"/>
+          <wp:inline distT="0" distB="0" distL="0" distR="0" wp14:anchorId="4059D35E" wp14:editId="3989E798">
+            <wp:extent cx="5732145" cy="3848735"/>
+            <wp:effectExtent l="0" t="0" r="1905" b="0"/>
+            <wp:docPr id="5" name="Picture 5"/>
             <wp:cNvGraphicFramePr>
               <a:graphicFrameLocks xmlns:a="http://schemas.openxmlformats.org/drawingml/2006/main" noChangeAspect="1"/>
             </wp:cNvGraphicFramePr>
@@ -4081,7 +4171,7 @@
                   <pic:spPr>
                     <a:xfrm>
                       <a:off x="0" y="0"/>
-                      <a:ext cx="5732145" cy="3823970"/>
+                      <a:ext cx="5732145" cy="3848735"/>
                     </a:xfrm>
                     <a:prstGeom prst="rect">
                       <a:avLst/>
@@ -4099,56 +4189,49 @@
         <w:keepNext/>
         <w:keepLines/>
       </w:pPr>
+      <w:r>
+        <w:rPr>
+          <w:b/>
+        </w:rPr>
+        <w:t>Figure 1</w:t>
+      </w:r>
+      <w:r>
+        <w:rPr>
+          <w:b/>
+        </w:rPr>
+        <w:t>a</w:t>
+      </w:r>
+      <w:r>
+        <w:rPr>
+          <w:b/>
+        </w:rPr>
+        <w:t xml:space="preserve">.   </w:t>
+      </w:r>
+      <w:r>
+        <w:t>Similarity of M3 operating model estimates (OM #1) with Western and Eastern assessments (2017).</w:t>
+      </w:r>
     </w:p>
     <w:p>
       <w:pPr>
         <w:keepNext/>
         <w:keepLines/>
       </w:pPr>
-      <w:r>
-        <w:rPr>
-          <w:b/>
-        </w:rPr>
-        <w:t xml:space="preserve">Figure 1b.   </w:t>
-      </w:r>
-      <w:r>
-        <w:t xml:space="preserve">Similarity of M3 operating model estimates (OM #4) with Western and Eastern assessments (2017). This operating model differs from OM#1 (Figure 1a above) in that </w:t>
-      </w:r>
-      <w:r>
-        <w:t xml:space="preserve">it corresponds to </w:t>
-      </w:r>
-      <w:r>
-        <w:t xml:space="preserve">level B for factor 2 (abundance) and the mean spawning biomass levels </w:t>
-      </w:r>
-      <w:r>
-        <w:t xml:space="preserve">in absolute terms </w:t>
-      </w:r>
-      <w:r>
-        <w:t xml:space="preserve">in the East and West areas have an informative prior that matches the VPA assessments. </w:t>
-      </w:r>
     </w:p>
     <w:p>
       <w:pPr>
         <w:keepNext/>
         <w:keepLines/>
       </w:pPr>
-    </w:p>
-    <w:p>
-      <w:pPr>
-        <w:keepNext/>
-        <w:keepLines/>
-      </w:pPr>
       <w:r>
         <w:rPr>
           <w:noProof/>
           <w:lang w:eastAsia="en-CA"/>
         </w:rPr>
-        <w:lastRenderedPageBreak/>
         <w:drawing>
-          <wp:inline distT="0" distB="0" distL="0" distR="0" wp14:anchorId="4AE3FF34" wp14:editId="0D664E84">
-            <wp:extent cx="5732145" cy="3813810"/>
-            <wp:effectExtent l="0" t="0" r="1905" b="0"/>
-            <wp:docPr id="11" name="Picture 11"/>
+          <wp:inline distT="0" distB="0" distL="0" distR="0" wp14:anchorId="09C2BC3D" wp14:editId="1BE92E3F">
+            <wp:extent cx="5732145" cy="3823970"/>
+            <wp:effectExtent l="0" t="0" r="1905" b="5080"/>
+            <wp:docPr id="10" name="Picture 10"/>
             <wp:cNvGraphicFramePr>
               <a:graphicFrameLocks xmlns:a="http://schemas.openxmlformats.org/drawingml/2006/main" noChangeAspect="1"/>
             </wp:cNvGraphicFramePr>
@@ -4168,7 +4251,7 @@
                   <pic:spPr>
                     <a:xfrm>
                       <a:off x="0" y="0"/>
-                      <a:ext cx="5732145" cy="3813810"/>
+                      <a:ext cx="5732145" cy="3823970"/>
                     </a:xfrm>
                     <a:prstGeom prst="rect">
                       <a:avLst/>
@@ -4186,61 +4269,56 @@
         <w:keepNext/>
         <w:keepLines/>
       </w:pPr>
-      <w:r>
-        <w:rPr>
-          <w:b/>
-        </w:rPr>
-        <w:t xml:space="preserve">Figure 1c.   </w:t>
-      </w:r>
-      <w:r>
-        <w:t xml:space="preserve">Similarity of M3 operating model estimates (OM #7) with Western and Eastern assessments (2017). This operating model differs from OM#1 (Figure 1a above) in that </w:t>
-      </w:r>
-      <w:r>
-        <w:t>it corresponds to</w:t>
-      </w:r>
-      <w:r>
-        <w:t xml:space="preserve"> level C for factor 2 (abundance) and the trend in Eastern areas SSB over the last 9 years has an informative prior </w:t>
-      </w:r>
-      <w:r>
-        <w:t xml:space="preserve">for M3 to be able </w:t>
-      </w:r>
-      <w:r>
-        <w:t xml:space="preserve">to match the </w:t>
-      </w:r>
-      <w:proofErr w:type="gramStart"/>
-      <w:r>
-        <w:t>three fold</w:t>
-      </w:r>
-      <w:proofErr w:type="gramEnd"/>
-      <w:r>
-        <w:t xml:space="preserve"> increase in the Eastern VPA assessment. </w:t>
-      </w:r>
     </w:p>
     <w:p>
       <w:pPr>
         <w:keepNext/>
         <w:keepLines/>
       </w:pPr>
+      <w:r>
+        <w:rPr>
+          <w:b/>
+        </w:rPr>
+        <w:t xml:space="preserve">Figure 1b.   </w:t>
+      </w:r>
+      <w:r>
+        <w:t xml:space="preserve">Similarity of M3 operating model estimates (OM #4) with Western and Eastern assessments (2017). This operating model differs from OM#1 (Figure 1a above) in that </w:t>
+      </w:r>
+      <w:r>
+        <w:t xml:space="preserve">it corresponds to </w:t>
+      </w:r>
+      <w:r>
+        <w:t xml:space="preserve">level B for factor 2 (abundance) and the mean spawning biomass levels </w:t>
+      </w:r>
+      <w:r>
+        <w:t xml:space="preserve">in absolute terms </w:t>
+      </w:r>
+      <w:r>
+        <w:t xml:space="preserve">in the East and West areas have an informative prior that matches the VPA assessments. </w:t>
+      </w:r>
     </w:p>
     <w:p>
       <w:pPr>
         <w:keepNext/>
         <w:keepLines/>
+      </w:pPr>
+    </w:p>
+    <w:p>
+      <w:pPr>
+        <w:keepNext/>
+        <w:keepLines/>
+      </w:pPr>
+      <w:r>
         <w:rPr>
           <w:noProof/>
           <w:lang w:eastAsia="en-CA"/>
         </w:rPr>
-      </w:pPr>
-      <w:r>
-        <w:rPr>
-          <w:noProof/>
-          <w:lang w:eastAsia="en-CA"/>
-        </w:rPr>
+        <w:lastRenderedPageBreak/>
         <w:drawing>
-          <wp:inline distT="0" distB="0" distL="0" distR="0" wp14:anchorId="63912B33" wp14:editId="2214B680">
-            <wp:extent cx="2863795" cy="3628998"/>
-            <wp:effectExtent l="0" t="0" r="0" b="0"/>
-            <wp:docPr id="18" name="Picture 18"/>
+          <wp:inline distT="0" distB="0" distL="0" distR="0" wp14:anchorId="4AE3FF34" wp14:editId="0D664E84">
+            <wp:extent cx="5732145" cy="3813810"/>
+            <wp:effectExtent l="0" t="0" r="1905" b="0"/>
+            <wp:docPr id="11" name="Picture 11"/>
             <wp:cNvGraphicFramePr>
               <a:graphicFrameLocks xmlns:a="http://schemas.openxmlformats.org/drawingml/2006/main" noChangeAspect="1"/>
             </wp:cNvGraphicFramePr>
@@ -4260,7 +4338,7 @@
                   <pic:spPr>
                     <a:xfrm>
                       <a:off x="0" y="0"/>
-                      <a:ext cx="2882667" cy="3652912"/>
+                      <a:ext cx="5732145" cy="3813810"/>
                     </a:xfrm>
                     <a:prstGeom prst="rect">
                       <a:avLst/>
@@ -4272,23 +4350,67 @@
           </wp:inline>
         </w:drawing>
       </w:r>
-      <w:r>
+    </w:p>
+    <w:p>
+      <w:pPr>
+        <w:keepNext/>
+        <w:keepLines/>
+      </w:pPr>
+      <w:r>
+        <w:rPr>
+          <w:b/>
+        </w:rPr>
+        <w:t xml:space="preserve">Figure 1c.   </w:t>
+      </w:r>
+      <w:r>
+        <w:t xml:space="preserve">Similarity of M3 operating model estimates (OM #7) with Western and Eastern assessments (2017). This operating model differs from OM#1 (Figure 1a above) in that </w:t>
+      </w:r>
+      <w:r>
+        <w:t>it corresponds to</w:t>
+      </w:r>
+      <w:r>
+        <w:t xml:space="preserve"> level C for factor 2 (abundance) and the trend in Eastern areas SSB over the last 9 years has an informative prior </w:t>
+      </w:r>
+      <w:r>
+        <w:t xml:space="preserve">for M3 to be able </w:t>
+      </w:r>
+      <w:r>
+        <w:t xml:space="preserve">to match the </w:t>
+      </w:r>
+      <w:proofErr w:type="gramStart"/>
+      <w:r>
+        <w:t>three fold</w:t>
+      </w:r>
+      <w:proofErr w:type="gramEnd"/>
+      <w:r>
+        <w:t xml:space="preserve"> increase in the Eastern VPA assessment. </w:t>
+      </w:r>
+    </w:p>
+    <w:p>
+      <w:pPr>
+        <w:keepNext/>
+        <w:keepLines/>
+      </w:pPr>
+    </w:p>
+    <w:p>
+      <w:pPr>
+        <w:keepNext/>
+        <w:keepLines/>
         <w:rPr>
           <w:noProof/>
           <w:lang w:eastAsia="en-CA"/>
         </w:rPr>
-        <w:t xml:space="preserve"> </w:t>
-      </w:r>
+      </w:pPr>
       <w:r>
         <w:rPr>
           <w:noProof/>
           <w:lang w:eastAsia="en-CA"/>
         </w:rPr>
         <w:drawing>
-          <wp:inline distT="0" distB="0" distL="0" distR="0" wp14:anchorId="4E7EA63F" wp14:editId="6AAB82DD">
-            <wp:extent cx="2698018" cy="3628142"/>
-            <wp:effectExtent l="0" t="0" r="7620" b="0"/>
-            <wp:docPr id="19" name="Picture 19"/>
+          <wp:inline distT="0" distB="0" distL="0" distR="0" wp14:anchorId="63912B33" wp14:editId="2214B680">
+            <wp:extent cx="2863795" cy="3628998"/>
+            <wp:effectExtent l="0" t="0" r="0" b="0"/>
+            <wp:docPr id="18" name="Picture 18"/>
             <wp:cNvGraphicFramePr>
               <a:graphicFrameLocks xmlns:a="http://schemas.openxmlformats.org/drawingml/2006/main" noChangeAspect="1"/>
             </wp:cNvGraphicFramePr>
@@ -4308,6 +4430,54 @@
                   <pic:spPr>
                     <a:xfrm>
                       <a:off x="0" y="0"/>
+                      <a:ext cx="2882667" cy="3652912"/>
+                    </a:xfrm>
+                    <a:prstGeom prst="rect">
+                      <a:avLst/>
+                    </a:prstGeom>
+                  </pic:spPr>
+                </pic:pic>
+              </a:graphicData>
+            </a:graphic>
+          </wp:inline>
+        </w:drawing>
+      </w:r>
+      <w:r>
+        <w:rPr>
+          <w:noProof/>
+          <w:lang w:eastAsia="en-CA"/>
+        </w:rPr>
+        <w:t xml:space="preserve"> </w:t>
+      </w:r>
+      <w:r>
+        <w:rPr>
+          <w:noProof/>
+          <w:lang w:eastAsia="en-CA"/>
+        </w:rPr>
+        <w:drawing>
+          <wp:inline distT="0" distB="0" distL="0" distR="0" wp14:anchorId="4E7EA63F" wp14:editId="6AAB82DD">
+            <wp:extent cx="2698018" cy="3628142"/>
+            <wp:effectExtent l="0" t="0" r="7620" b="0"/>
+            <wp:docPr id="19" name="Picture 19"/>
+            <wp:cNvGraphicFramePr>
+              <a:graphicFrameLocks xmlns:a="http://schemas.openxmlformats.org/drawingml/2006/main" noChangeAspect="1"/>
+            </wp:cNvGraphicFramePr>
+            <a:graphic xmlns:a="http://schemas.openxmlformats.org/drawingml/2006/main">
+              <a:graphicData uri="http://schemas.openxmlformats.org/drawingml/2006/picture">
+                <pic:pic xmlns:pic="http://schemas.openxmlformats.org/drawingml/2006/picture">
+                  <pic:nvPicPr>
+                    <pic:cNvPr id="1" name=""/>
+                    <pic:cNvPicPr/>
+                  </pic:nvPicPr>
+                  <pic:blipFill>
+                    <a:blip r:embed="rId18"/>
+                    <a:stretch>
+                      <a:fillRect/>
+                    </a:stretch>
+                  </pic:blipFill>
+                  <pic:spPr>
+                    <a:xfrm>
+                      <a:off x="0" y="0"/>
                       <a:ext cx="2712135" cy="3647125"/>
                     </a:xfrm>
                     <a:prstGeom prst="rect">
@@ -4352,7 +4522,7 @@
                     <pic:cNvPicPr/>
                   </pic:nvPicPr>
                   <pic:blipFill rotWithShape="1">
-                    <a:blip r:embed="rId18"/>
+                    <a:blip r:embed="rId19"/>
                     <a:srcRect r="1984"/>
                     <a:stretch/>
                   </pic:blipFill>
@@ -4407,7 +4577,7 @@
                     <pic:cNvPicPr/>
                   </pic:nvPicPr>
                   <pic:blipFill>
-                    <a:blip r:embed="rId19"/>
+                    <a:blip r:embed="rId20"/>
                     <a:stretch>
                       <a:fillRect/>
                     </a:stretch>
@@ -4540,54 +4710,6 @@
             <wp:extent cx="2807592" cy="3601941"/>
             <wp:effectExtent l="0" t="0" r="0" b="0"/>
             <wp:docPr id="22" name="Picture 22"/>
-            <wp:cNvGraphicFramePr>
-              <a:graphicFrameLocks xmlns:a="http://schemas.openxmlformats.org/drawingml/2006/main" noChangeAspect="1"/>
-            </wp:cNvGraphicFramePr>
-            <a:graphic xmlns:a="http://schemas.openxmlformats.org/drawingml/2006/main">
-              <a:graphicData uri="http://schemas.openxmlformats.org/drawingml/2006/picture">
-                <pic:pic xmlns:pic="http://schemas.openxmlformats.org/drawingml/2006/picture">
-                  <pic:nvPicPr>
-                    <pic:cNvPr id="1" name=""/>
-                    <pic:cNvPicPr/>
-                  </pic:nvPicPr>
-                  <pic:blipFill>
-                    <a:blip r:embed="rId20"/>
-                    <a:stretch>
-                      <a:fillRect/>
-                    </a:stretch>
-                  </pic:blipFill>
-                  <pic:spPr>
-                    <a:xfrm>
-                      <a:off x="0" y="0"/>
-                      <a:ext cx="2842431" cy="3646637"/>
-                    </a:xfrm>
-                    <a:prstGeom prst="rect">
-                      <a:avLst/>
-                    </a:prstGeom>
-                  </pic:spPr>
-                </pic:pic>
-              </a:graphicData>
-            </a:graphic>
-          </wp:inline>
-        </w:drawing>
-      </w:r>
-      <w:r>
-        <w:rPr>
-          <w:noProof/>
-          <w:lang w:eastAsia="en-CA"/>
-        </w:rPr>
-        <w:t xml:space="preserve"> </w:t>
-      </w:r>
-      <w:r>
-        <w:rPr>
-          <w:noProof/>
-          <w:lang w:eastAsia="en-CA"/>
-        </w:rPr>
-        <w:drawing>
-          <wp:inline distT="0" distB="0" distL="0" distR="0" wp14:anchorId="4162C87A" wp14:editId="05B1CDC3">
-            <wp:extent cx="2798859" cy="3668251"/>
-            <wp:effectExtent l="0" t="0" r="1905" b="8890"/>
-            <wp:docPr id="23" name="Picture 23"/>
             <wp:cNvGraphicFramePr>
               <a:graphicFrameLocks xmlns:a="http://schemas.openxmlformats.org/drawingml/2006/main" noChangeAspect="1"/>
             </wp:cNvGraphicFramePr>
@@ -4607,6 +4729,54 @@
                   <pic:spPr>
                     <a:xfrm>
                       <a:off x="0" y="0"/>
+                      <a:ext cx="2842431" cy="3646637"/>
+                    </a:xfrm>
+                    <a:prstGeom prst="rect">
+                      <a:avLst/>
+                    </a:prstGeom>
+                  </pic:spPr>
+                </pic:pic>
+              </a:graphicData>
+            </a:graphic>
+          </wp:inline>
+        </w:drawing>
+      </w:r>
+      <w:r>
+        <w:rPr>
+          <w:noProof/>
+          <w:lang w:eastAsia="en-CA"/>
+        </w:rPr>
+        <w:t xml:space="preserve"> </w:t>
+      </w:r>
+      <w:r>
+        <w:rPr>
+          <w:noProof/>
+          <w:lang w:eastAsia="en-CA"/>
+        </w:rPr>
+        <w:drawing>
+          <wp:inline distT="0" distB="0" distL="0" distR="0" wp14:anchorId="4162C87A" wp14:editId="05B1CDC3">
+            <wp:extent cx="2798859" cy="3668251"/>
+            <wp:effectExtent l="0" t="0" r="1905" b="8890"/>
+            <wp:docPr id="23" name="Picture 23"/>
+            <wp:cNvGraphicFramePr>
+              <a:graphicFrameLocks xmlns:a="http://schemas.openxmlformats.org/drawingml/2006/main" noChangeAspect="1"/>
+            </wp:cNvGraphicFramePr>
+            <a:graphic xmlns:a="http://schemas.openxmlformats.org/drawingml/2006/main">
+              <a:graphicData uri="http://schemas.openxmlformats.org/drawingml/2006/picture">
+                <pic:pic xmlns:pic="http://schemas.openxmlformats.org/drawingml/2006/picture">
+                  <pic:nvPicPr>
+                    <pic:cNvPr id="1" name=""/>
+                    <pic:cNvPicPr/>
+                  </pic:nvPicPr>
+                  <pic:blipFill>
+                    <a:blip r:embed="rId22"/>
+                    <a:stretch>
+                      <a:fillRect/>
+                    </a:stretch>
+                  </pic:blipFill>
+                  <pic:spPr>
+                    <a:xfrm>
+                      <a:off x="0" y="0"/>
                       <a:ext cx="2816991" cy="3692015"/>
                     </a:xfrm>
                     <a:prstGeom prst="rect">
@@ -4706,8 +4876,8 @@
         <w:keepNext/>
         <w:keepLines/>
         <w:sectPr>
-          <w:footerReference w:type="default" r:id="rId22"/>
-          <w:headerReference w:type="first" r:id="rId23"/>
+          <w:footerReference w:type="default" r:id="rId23"/>
+          <w:headerReference w:type="first" r:id="rId24"/>
           <w:pgSz w:w="11907" w:h="16840" w:code="9"/>
           <w:pgMar w:top="992" w:right="1440" w:bottom="1276" w:left="1440" w:header="709" w:footer="709" w:gutter="0"/>
           <w:cols w:space="708"/>
@@ -4733,85 +4903,6 @@
             <wp:extent cx="5732145" cy="5797550"/>
             <wp:effectExtent l="0" t="0" r="1905" b="0"/>
             <wp:docPr id="2" name="Picture 2"/>
-            <wp:cNvGraphicFramePr>
-              <a:graphicFrameLocks xmlns:a="http://schemas.openxmlformats.org/drawingml/2006/main" noChangeAspect="1"/>
-            </wp:cNvGraphicFramePr>
-            <a:graphic xmlns:a="http://schemas.openxmlformats.org/drawingml/2006/main">
-              <a:graphicData uri="http://schemas.openxmlformats.org/drawingml/2006/picture">
-                <pic:pic xmlns:pic="http://schemas.openxmlformats.org/drawingml/2006/picture">
-                  <pic:nvPicPr>
-                    <pic:cNvPr id="1" name=""/>
-                    <pic:cNvPicPr/>
-                  </pic:nvPicPr>
-                  <pic:blipFill>
-                    <a:blip r:embed="rId24"/>
-                    <a:stretch>
-                      <a:fillRect/>
-                    </a:stretch>
-                  </pic:blipFill>
-                  <pic:spPr>
-                    <a:xfrm>
-                      <a:off x="0" y="0"/>
-                      <a:ext cx="5732145" cy="5797550"/>
-                    </a:xfrm>
-                    <a:prstGeom prst="rect">
-                      <a:avLst/>
-                    </a:prstGeom>
-                  </pic:spPr>
-                </pic:pic>
-              </a:graphicData>
-            </a:graphic>
-          </wp:inline>
-        </w:drawing>
-      </w:r>
-    </w:p>
-    <w:p>
-      <w:pPr>
-        <w:keepNext/>
-        <w:keepLines/>
-      </w:pPr>
-      <w:r>
-        <w:rPr>
-          <w:b/>
-        </w:rPr>
-        <w:t xml:space="preserve">Figure </w:t>
-      </w:r>
-      <w:r>
-        <w:rPr>
-          <w:b/>
-        </w:rPr>
-        <w:t>3</w:t>
-      </w:r>
-      <w:r>
-        <w:rPr>
-          <w:b/>
-        </w:rPr>
-        <w:t>a</w:t>
-      </w:r>
-      <w:r>
-        <w:t>. Residuals for all operating</w:t>
-      </w:r>
-      <w:r>
-        <w:t xml:space="preserve"> model fits (columns) to various assessment indices (rows)</w:t>
-      </w:r>
-    </w:p>
-    <w:p>
-      <w:pPr>
-        <w:keepNext/>
-        <w:keepLines/>
-        <w:jc w:val="center"/>
-      </w:pPr>
-      <w:r>
-        <w:rPr>
-          <w:noProof/>
-          <w:lang w:eastAsia="en-CA"/>
-        </w:rPr>
-        <w:lastRenderedPageBreak/>
-        <w:drawing>
-          <wp:inline distT="0" distB="0" distL="0" distR="0" wp14:anchorId="4ECC7C78" wp14:editId="400B5AD8">
-            <wp:extent cx="5732145" cy="5797550"/>
-            <wp:effectExtent l="0" t="0" r="1905" b="0"/>
-            <wp:docPr id="6" name="Picture 6"/>
             <wp:cNvGraphicFramePr>
               <a:graphicFrameLocks xmlns:a="http://schemas.openxmlformats.org/drawingml/2006/main" noChangeAspect="1"/>
             </wp:cNvGraphicFramePr>
@@ -4865,22 +4956,13 @@
         <w:rPr>
           <w:b/>
         </w:rPr>
-        <w:t>b</w:t>
-      </w:r>
-      <w:r>
-        <w:t>. Residuals for</w:t>
-      </w:r>
-      <w:r>
-        <w:t xml:space="preserve"> all operating</w:t>
-      </w:r>
-      <w:r>
-        <w:t xml:space="preserve"> model fits (columns) to </w:t>
-      </w:r>
-      <w:r>
-        <w:t>further</w:t>
-      </w:r>
-      <w:r>
-        <w:t xml:space="preserve"> assessment indices (rows)</w:t>
+        <w:t>a</w:t>
+      </w:r>
+      <w:r>
+        <w:t>. Residuals for all operating</w:t>
+      </w:r>
+      <w:r>
+        <w:t xml:space="preserve"> model fits (columns) to various assessment indices (rows)</w:t>
       </w:r>
     </w:p>
     <w:p>
@@ -4889,12 +4971,6 @@
         <w:keepLines/>
         <w:jc w:val="center"/>
       </w:pPr>
-    </w:p>
-    <w:p>
-      <w:pPr>
-        <w:keepNext/>
-        <w:keepLines/>
-      </w:pPr>
       <w:r>
         <w:rPr>
           <w:noProof/>
@@ -4902,10 +4978,10 @@
         </w:rPr>
         <w:lastRenderedPageBreak/>
         <w:drawing>
-          <wp:inline distT="0" distB="0" distL="0" distR="0" wp14:anchorId="741947A4" wp14:editId="726571CC">
+          <wp:inline distT="0" distB="0" distL="0" distR="0" wp14:anchorId="4ECC7C78" wp14:editId="400B5AD8">
             <wp:extent cx="5732145" cy="5797550"/>
             <wp:effectExtent l="0" t="0" r="1905" b="0"/>
-            <wp:docPr id="13" name="Picture 13"/>
+            <wp:docPr id="6" name="Picture 6"/>
             <wp:cNvGraphicFramePr>
               <a:graphicFrameLocks xmlns:a="http://schemas.openxmlformats.org/drawingml/2006/main" noChangeAspect="1"/>
             </wp:cNvGraphicFramePr>
@@ -4937,9 +5013,12 @@
           </wp:inline>
         </w:drawing>
       </w:r>
-      <w:r>
-        <w:t xml:space="preserve"> </w:t>
-      </w:r>
+    </w:p>
+    <w:p>
+      <w:pPr>
+        <w:keepNext/>
+        <w:keepLines/>
+      </w:pPr>
       <w:r>
         <w:rPr>
           <w:b/>
@@ -4956,16 +5035,19 @@
         <w:rPr>
           <w:b/>
         </w:rPr>
-        <w:t>c</w:t>
-      </w:r>
-      <w:r>
-        <w:t>. Residuals for all operating</w:t>
+        <w:t>b</w:t>
+      </w:r>
+      <w:r>
+        <w:t>. Residuals for</w:t>
+      </w:r>
+      <w:r>
+        <w:t xml:space="preserve"> all operating</w:t>
       </w:r>
       <w:r>
         <w:t xml:space="preserve"> model fits (columns) to </w:t>
       </w:r>
       <w:r>
-        <w:t>yet further</w:t>
+        <w:t>further</w:t>
       </w:r>
       <w:r>
         <w:t xml:space="preserve"> assessment indices (rows)</w:t>
@@ -4982,7 +5064,6 @@
       <w:pPr>
         <w:keepNext/>
         <w:keepLines/>
-        <w:jc w:val="center"/>
       </w:pPr>
       <w:r>
         <w:rPr>
@@ -4991,10 +5072,10 @@
         </w:rPr>
         <w:lastRenderedPageBreak/>
         <w:drawing>
-          <wp:inline distT="0" distB="0" distL="0" distR="0" wp14:anchorId="7830C3A1" wp14:editId="7E5E9067">
+          <wp:inline distT="0" distB="0" distL="0" distR="0" wp14:anchorId="741947A4" wp14:editId="726571CC">
             <wp:extent cx="5732145" cy="5797550"/>
             <wp:effectExtent l="0" t="0" r="1905" b="0"/>
-            <wp:docPr id="14" name="Picture 14"/>
+            <wp:docPr id="13" name="Picture 13"/>
             <wp:cNvGraphicFramePr>
               <a:graphicFrameLocks xmlns:a="http://schemas.openxmlformats.org/drawingml/2006/main" noChangeAspect="1"/>
             </wp:cNvGraphicFramePr>
@@ -5026,12 +5107,9 @@
           </wp:inline>
         </w:drawing>
       </w:r>
-    </w:p>
-    <w:p>
-      <w:pPr>
-        <w:keepNext/>
-        <w:keepLines/>
-      </w:pPr>
+      <w:r>
+        <w:t xml:space="preserve"> </w:t>
+      </w:r>
       <w:r>
         <w:rPr>
           <w:b/>
@@ -5048,35 +5126,20 @@
         <w:rPr>
           <w:b/>
         </w:rPr>
-        <w:t>d</w:t>
-      </w:r>
-      <w:r>
-        <w:t xml:space="preserve">. Residuals for </w:t>
-      </w:r>
-      <w:r>
-        <w:t>all operati</w:t>
-      </w:r>
-      <w:r>
-        <w:t>n</w:t>
-      </w:r>
-      <w:r>
-        <w:t>g</w:t>
+        <w:t>c</w:t>
+      </w:r>
+      <w:r>
+        <w:t>. Residuals for all operating</w:t>
       </w:r>
       <w:r>
         <w:t xml:space="preserve"> model fits (columns) to </w:t>
       </w:r>
       <w:r>
-        <w:t>still more</w:t>
+        <w:t>yet further</w:t>
       </w:r>
       <w:r>
         <w:t xml:space="preserve"> assessment indices (rows)</w:t>
       </w:r>
-    </w:p>
-    <w:p>
-      <w:pPr>
-        <w:keepNext/>
-        <w:keepLines/>
-      </w:pPr>
     </w:p>
     <w:p>
       <w:pPr>
@@ -5084,6 +5147,13 @@
         <w:keepLines/>
         <w:jc w:val="center"/>
       </w:pPr>
+    </w:p>
+    <w:p>
+      <w:pPr>
+        <w:keepNext/>
+        <w:keepLines/>
+        <w:jc w:val="center"/>
+      </w:pPr>
       <w:r>
         <w:rPr>
           <w:noProof/>
@@ -5091,10 +5161,10 @@
         </w:rPr>
         <w:lastRenderedPageBreak/>
         <w:drawing>
-          <wp:inline distT="0" distB="0" distL="0" distR="0" wp14:anchorId="6DCC4E53" wp14:editId="2DAE6C8C">
+          <wp:inline distT="0" distB="0" distL="0" distR="0" wp14:anchorId="7830C3A1" wp14:editId="7E5E9067">
             <wp:extent cx="5732145" cy="5797550"/>
             <wp:effectExtent l="0" t="0" r="1905" b="0"/>
-            <wp:docPr id="1" name="Picture 1"/>
+            <wp:docPr id="14" name="Picture 14"/>
             <wp:cNvGraphicFramePr>
               <a:graphicFrameLocks xmlns:a="http://schemas.openxmlformats.org/drawingml/2006/main" noChangeAspect="1"/>
             </wp:cNvGraphicFramePr>
@@ -5148,7 +5218,7 @@
         <w:rPr>
           <w:b/>
         </w:rPr>
-        <w:t>e</w:t>
+        <w:t>d</w:t>
       </w:r>
       <w:r>
         <w:t xml:space="preserve">. Residuals for </w:t>
@@ -5166,7 +5236,7 @@
         <w:t xml:space="preserve"> model fits (columns) to </w:t>
       </w:r>
       <w:r>
-        <w:t>the still remaining</w:t>
+        <w:t>still more</w:t>
       </w:r>
       <w:r>
         <w:t xml:space="preserve"> assessment indices (rows)</w:t>
@@ -5182,87 +5252,19 @@
       <w:pPr>
         <w:keepNext/>
         <w:keepLines/>
-      </w:pPr>
-    </w:p>
-    <w:p>
-      <w:pPr>
-        <w:keepNext/>
-        <w:keepLines/>
-      </w:pPr>
-    </w:p>
-    <w:p>
-      <w:pPr>
-        <w:keepNext/>
-        <w:keepLines/>
-      </w:pPr>
-    </w:p>
-    <w:p>
-      <w:pPr>
-        <w:tabs>
-          <w:tab w:val="left" w:pos="284"/>
-          <w:tab w:val="left" w:pos="567"/>
-        </w:tabs>
-        <w:spacing w:line="240" w:lineRule="exact"/>
-        <w:rPr>
-          <w:rFonts w:cs="Times New Roman"/>
-          <w:bCs/>
-          <w:szCs w:val="20"/>
-        </w:rPr>
-      </w:pPr>
-    </w:p>
-    <w:p>
-      <w:pPr>
-        <w:tabs>
-          <w:tab w:val="left" w:pos="284"/>
-          <w:tab w:val="left" w:pos="567"/>
-        </w:tabs>
         <w:jc w:val="center"/>
-        <w:rPr>
-          <w:rFonts w:cs="Times New Roman"/>
-          <w:szCs w:val="20"/>
-        </w:rPr>
-      </w:pPr>
-    </w:p>
-    <w:p>
-      <w:pPr>
-        <w:keepNext/>
-        <w:keepLines/>
-      </w:pPr>
-    </w:p>
-    <w:p>
-      <w:pPr>
-        <w:keepNext/>
-        <w:keepLines/>
-      </w:pPr>
-    </w:p>
-    <w:p>
-      <w:pPr>
-        <w:keepNext/>
-        <w:keepLines/>
-      </w:pPr>
-    </w:p>
-    <w:p>
-      <w:pPr>
-        <w:tabs>
-          <w:tab w:val="left" w:pos="284"/>
-          <w:tab w:val="left" w:pos="567"/>
-        </w:tabs>
-        <w:rPr>
-          <w:rFonts w:cs="Times New Roman"/>
-          <w:b/>
-          <w:szCs w:val="20"/>
-        </w:rPr>
       </w:pPr>
       <w:r>
         <w:rPr>
           <w:noProof/>
           <w:lang w:eastAsia="en-CA"/>
         </w:rPr>
+        <w:lastRenderedPageBreak/>
         <w:drawing>
-          <wp:inline distT="0" distB="0" distL="0" distR="0" wp14:anchorId="4FC79EC2" wp14:editId="1C9CAA8A">
-            <wp:extent cx="5732145" cy="7547610"/>
+          <wp:inline distT="0" distB="0" distL="0" distR="0" wp14:anchorId="6DCC4E53" wp14:editId="2DAE6C8C">
+            <wp:extent cx="5732145" cy="5797550"/>
             <wp:effectExtent l="0" t="0" r="1905" b="0"/>
-            <wp:docPr id="24" name="Picture 24"/>
+            <wp:docPr id="1" name="Picture 1"/>
             <wp:cNvGraphicFramePr>
               <a:graphicFrameLocks xmlns:a="http://schemas.openxmlformats.org/drawingml/2006/main" noChangeAspect="1"/>
             </wp:cNvGraphicFramePr>
@@ -5282,7 +5284,7 @@
                   <pic:spPr>
                     <a:xfrm>
                       <a:off x="0" y="0"/>
-                      <a:ext cx="5732145" cy="7547610"/>
+                      <a:ext cx="5732145" cy="5797550"/>
                     </a:xfrm>
                     <a:prstGeom prst="rect">
                       <a:avLst/>
@@ -5294,17 +5296,75 @@
           </wp:inline>
         </w:drawing>
       </w:r>
-      <w:r>
-        <w:t xml:space="preserve"> </w:t>
-      </w:r>
-      <w:r>
-        <w:rPr>
-          <w:rFonts w:cs="Times New Roman"/>
+    </w:p>
+    <w:p>
+      <w:pPr>
+        <w:keepNext/>
+        <w:keepLines/>
+      </w:pPr>
+      <w:r>
+        <w:rPr>
           <w:b/>
-          <w:szCs w:val="20"/>
-        </w:rPr>
-        <w:t xml:space="preserve"> </w:t>
-      </w:r>
+        </w:rPr>
+        <w:t xml:space="preserve">Figure </w:t>
+      </w:r>
+      <w:r>
+        <w:rPr>
+          <w:b/>
+        </w:rPr>
+        <w:t>3</w:t>
+      </w:r>
+      <w:r>
+        <w:rPr>
+          <w:b/>
+        </w:rPr>
+        <w:t>e</w:t>
+      </w:r>
+      <w:r>
+        <w:t xml:space="preserve">. Residuals for </w:t>
+      </w:r>
+      <w:r>
+        <w:t>all operati</w:t>
+      </w:r>
+      <w:r>
+        <w:t>n</w:t>
+      </w:r>
+      <w:r>
+        <w:t>g</w:t>
+      </w:r>
+      <w:r>
+        <w:t xml:space="preserve"> model fits (columns) to </w:t>
+      </w:r>
+      <w:r>
+        <w:t>the still remaining</w:t>
+      </w:r>
+      <w:r>
+        <w:t xml:space="preserve"> assessment indices (rows)</w:t>
+      </w:r>
+    </w:p>
+    <w:p>
+      <w:pPr>
+        <w:keepNext/>
+        <w:keepLines/>
+      </w:pPr>
+    </w:p>
+    <w:p>
+      <w:pPr>
+        <w:keepNext/>
+        <w:keepLines/>
+      </w:pPr>
+    </w:p>
+    <w:p>
+      <w:pPr>
+        <w:keepNext/>
+        <w:keepLines/>
+      </w:pPr>
+    </w:p>
+    <w:p>
+      <w:pPr>
+        <w:keepNext/>
+        <w:keepLines/>
+      </w:pPr>
     </w:p>
     <w:p>
       <w:pPr>
@@ -5312,57 +5372,13 @@
           <w:tab w:val="left" w:pos="284"/>
           <w:tab w:val="left" w:pos="567"/>
         </w:tabs>
-        <w:rPr>
-          <w:rFonts w:cs="Times New Roman"/>
-          <w:szCs w:val="20"/>
-        </w:rPr>
-      </w:pPr>
-      <w:r>
-        <w:rPr>
-          <w:rFonts w:cs="Times New Roman"/>
-          <w:b/>
-          <w:szCs w:val="20"/>
-        </w:rPr>
-        <w:t xml:space="preserve">Figure </w:t>
-      </w:r>
-      <w:r>
-        <w:rPr>
-          <w:rFonts w:cs="Times New Roman"/>
-          <w:b/>
-          <w:szCs w:val="20"/>
-        </w:rPr>
-        <w:t>4</w:t>
-      </w:r>
-      <w:r>
-        <w:rPr>
-          <w:rFonts w:cs="Times New Roman"/>
-          <w:b/>
-          <w:szCs w:val="20"/>
-        </w:rPr>
-        <w:t>.</w:t>
-      </w:r>
-      <w:r>
-        <w:rPr>
-          <w:rFonts w:cs="Times New Roman"/>
-          <w:b/>
-          <w:szCs w:val="20"/>
-        </w:rPr>
-        <w:t xml:space="preserve"> </w:t>
-      </w:r>
-      <w:r>
-        <w:rPr>
-          <w:rFonts w:cs="Times New Roman"/>
-          <w:szCs w:val="20"/>
-        </w:rPr>
-        <w:t>Predicted spawning biomass (East and West stocks) for each operating model (maximum posterior density estimates)</w:t>
-      </w:r>
-      <w:r>
-        <w:rPr>
-          <w:rFonts w:cs="Times New Roman"/>
-          <w:szCs w:val="20"/>
-        </w:rPr>
-        <w:t xml:space="preserve"> (note that these results differ from those for East and West areas because of stock mixing).</w:t>
-      </w:r>
+        <w:spacing w:line="240" w:lineRule="exact"/>
+        <w:rPr>
+          <w:rFonts w:cs="Times New Roman"/>
+          <w:bCs/>
+          <w:szCs w:val="20"/>
+        </w:rPr>
+      </w:pPr>
     </w:p>
     <w:p>
       <w:pPr>
@@ -5370,10 +5386,29 @@
           <w:tab w:val="left" w:pos="284"/>
           <w:tab w:val="left" w:pos="567"/>
         </w:tabs>
-        <w:rPr>
-          <w:rFonts w:cs="Times New Roman"/>
-          <w:szCs w:val="20"/>
-        </w:rPr>
+        <w:jc w:val="center"/>
+        <w:rPr>
+          <w:rFonts w:cs="Times New Roman"/>
+          <w:szCs w:val="20"/>
+        </w:rPr>
+      </w:pPr>
+    </w:p>
+    <w:p>
+      <w:pPr>
+        <w:keepNext/>
+        <w:keepLines/>
+      </w:pPr>
+    </w:p>
+    <w:p>
+      <w:pPr>
+        <w:keepNext/>
+        <w:keepLines/>
+      </w:pPr>
+    </w:p>
+    <w:p>
+      <w:pPr>
+        <w:keepNext/>
+        <w:keepLines/>
       </w:pPr>
     </w:p>
     <w:p>
@@ -5384,18 +5419,7 @@
         </w:tabs>
         <w:rPr>
           <w:rFonts w:cs="Times New Roman"/>
-          <w:szCs w:val="20"/>
-        </w:rPr>
-      </w:pPr>
-    </w:p>
-    <w:p>
-      <w:pPr>
-        <w:tabs>
-          <w:tab w:val="left" w:pos="284"/>
-          <w:tab w:val="left" w:pos="567"/>
-        </w:tabs>
-        <w:rPr>
-          <w:rFonts w:cs="Times New Roman"/>
+          <w:b/>
           <w:szCs w:val="20"/>
         </w:rPr>
       </w:pPr>
@@ -5404,12 +5428,11 @@
           <w:noProof/>
           <w:lang w:eastAsia="en-CA"/>
         </w:rPr>
-        <w:lastRenderedPageBreak/>
         <w:drawing>
-          <wp:inline distT="0" distB="0" distL="0" distR="0" wp14:anchorId="5344E895" wp14:editId="58C04CC3">
-            <wp:extent cx="5732145" cy="5581650"/>
+          <wp:inline distT="0" distB="0" distL="0" distR="0" wp14:anchorId="4FC79EC2" wp14:editId="1C9CAA8A">
+            <wp:extent cx="5732145" cy="7547610"/>
             <wp:effectExtent l="0" t="0" r="1905" b="0"/>
-            <wp:docPr id="26" name="Picture 26"/>
+            <wp:docPr id="24" name="Picture 24"/>
             <wp:cNvGraphicFramePr>
               <a:graphicFrameLocks xmlns:a="http://schemas.openxmlformats.org/drawingml/2006/main" noChangeAspect="1"/>
             </wp:cNvGraphicFramePr>
@@ -5429,6 +5452,153 @@
                   <pic:spPr>
                     <a:xfrm>
                       <a:off x="0" y="0"/>
+                      <a:ext cx="5732145" cy="7547610"/>
+                    </a:xfrm>
+                    <a:prstGeom prst="rect">
+                      <a:avLst/>
+                    </a:prstGeom>
+                  </pic:spPr>
+                </pic:pic>
+              </a:graphicData>
+            </a:graphic>
+          </wp:inline>
+        </w:drawing>
+      </w:r>
+      <w:r>
+        <w:t xml:space="preserve"> </w:t>
+      </w:r>
+      <w:r>
+        <w:rPr>
+          <w:rFonts w:cs="Times New Roman"/>
+          <w:b/>
+          <w:szCs w:val="20"/>
+        </w:rPr>
+        <w:t xml:space="preserve"> </w:t>
+      </w:r>
+    </w:p>
+    <w:p>
+      <w:pPr>
+        <w:tabs>
+          <w:tab w:val="left" w:pos="284"/>
+          <w:tab w:val="left" w:pos="567"/>
+        </w:tabs>
+        <w:rPr>
+          <w:rFonts w:cs="Times New Roman"/>
+          <w:szCs w:val="20"/>
+        </w:rPr>
+      </w:pPr>
+      <w:r>
+        <w:rPr>
+          <w:rFonts w:cs="Times New Roman"/>
+          <w:b/>
+          <w:szCs w:val="20"/>
+        </w:rPr>
+        <w:t xml:space="preserve">Figure </w:t>
+      </w:r>
+      <w:r>
+        <w:rPr>
+          <w:rFonts w:cs="Times New Roman"/>
+          <w:b/>
+          <w:szCs w:val="20"/>
+        </w:rPr>
+        <w:t>4</w:t>
+      </w:r>
+      <w:r>
+        <w:rPr>
+          <w:rFonts w:cs="Times New Roman"/>
+          <w:b/>
+          <w:szCs w:val="20"/>
+        </w:rPr>
+        <w:t>.</w:t>
+      </w:r>
+      <w:r>
+        <w:rPr>
+          <w:rFonts w:cs="Times New Roman"/>
+          <w:b/>
+          <w:szCs w:val="20"/>
+        </w:rPr>
+        <w:t xml:space="preserve"> </w:t>
+      </w:r>
+      <w:r>
+        <w:rPr>
+          <w:rFonts w:cs="Times New Roman"/>
+          <w:szCs w:val="20"/>
+        </w:rPr>
+        <w:t>Predicted spawning biomass (East and West stocks) for each operating model (maximum posterior density estimates)</w:t>
+      </w:r>
+      <w:r>
+        <w:rPr>
+          <w:rFonts w:cs="Times New Roman"/>
+          <w:szCs w:val="20"/>
+        </w:rPr>
+        <w:t xml:space="preserve"> (note that these results differ from those for East and West areas because of stock mixing).</w:t>
+      </w:r>
+    </w:p>
+    <w:p>
+      <w:pPr>
+        <w:tabs>
+          <w:tab w:val="left" w:pos="284"/>
+          <w:tab w:val="left" w:pos="567"/>
+        </w:tabs>
+        <w:rPr>
+          <w:rFonts w:cs="Times New Roman"/>
+          <w:szCs w:val="20"/>
+        </w:rPr>
+      </w:pPr>
+    </w:p>
+    <w:p>
+      <w:pPr>
+        <w:tabs>
+          <w:tab w:val="left" w:pos="284"/>
+          <w:tab w:val="left" w:pos="567"/>
+        </w:tabs>
+        <w:rPr>
+          <w:rFonts w:cs="Times New Roman"/>
+          <w:szCs w:val="20"/>
+        </w:rPr>
+      </w:pPr>
+    </w:p>
+    <w:p>
+      <w:pPr>
+        <w:tabs>
+          <w:tab w:val="left" w:pos="284"/>
+          <w:tab w:val="left" w:pos="567"/>
+        </w:tabs>
+        <w:rPr>
+          <w:rFonts w:cs="Times New Roman"/>
+          <w:szCs w:val="20"/>
+        </w:rPr>
+      </w:pPr>
+      <w:r>
+        <w:rPr>
+          <w:noProof/>
+          <w:lang w:eastAsia="en-CA"/>
+        </w:rPr>
+        <w:lastRenderedPageBreak/>
+        <w:drawing>
+          <wp:inline distT="0" distB="0" distL="0" distR="0" wp14:anchorId="5344E895" wp14:editId="58C04CC3">
+            <wp:extent cx="5732145" cy="5581650"/>
+            <wp:effectExtent l="0" t="0" r="1905" b="0"/>
+            <wp:docPr id="26" name="Picture 26"/>
+            <wp:cNvGraphicFramePr>
+              <a:graphicFrameLocks xmlns:a="http://schemas.openxmlformats.org/drawingml/2006/main" noChangeAspect="1"/>
+            </wp:cNvGraphicFramePr>
+            <a:graphic xmlns:a="http://schemas.openxmlformats.org/drawingml/2006/main">
+              <a:graphicData uri="http://schemas.openxmlformats.org/drawingml/2006/picture">
+                <pic:pic xmlns:pic="http://schemas.openxmlformats.org/drawingml/2006/picture">
+                  <pic:nvPicPr>
+                    <pic:cNvPr id="1" name=""/>
+                    <pic:cNvPicPr/>
+                  </pic:nvPicPr>
+                  <pic:blipFill>
+                    <a:blip r:embed="rId31"/>
+                    <a:stretch>
+                      <a:fillRect/>
+                    </a:stretch>
+                  </pic:blipFill>
+                  <pic:spPr>
+                    <a:xfrm>
+                      <a:off x="0" y="0"/>
                       <a:ext cx="5732145" cy="5581650"/>
                     </a:xfrm>
                     <a:prstGeom prst="rect">
@@ -5524,8 +5694,6 @@
         </w:rPr>
         <w:t xml:space="preserve"> axis) and Western (</w:t>
       </w:r>
-      <w:bookmarkStart w:id="2" w:name="_GoBack"/>
-      <w:bookmarkEnd w:id="2"/>
       <w:r>
         <w:rPr>
           <w:rFonts w:cs="Times New Roman"/>
@@ -5641,7 +5809,7 @@
           <w:rPr>
             <w:noProof/>
           </w:rPr>
-          <w:t>16</w:t>
+          <w:t>17</w:t>
         </w:r>
         <w:r>
           <w:rPr>
@@ -6833,6 +7001,7 @@
     <w:lsdException w:name="HTML Sample" w:semiHidden="1" w:unhideWhenUsed="1"/>
     <w:lsdException w:name="HTML Typewriter" w:semiHidden="1" w:unhideWhenUsed="1"/>
     <w:lsdException w:name="HTML Variable" w:semiHidden="1" w:unhideWhenUsed="1"/>
+    <w:lsdException w:name="Normal Table" w:semiHidden="1" w:unhideWhenUsed="1"/>
     <w:lsdException w:name="annotation subject" w:semiHidden="1" w:unhideWhenUsed="1"/>
     <w:lsdException w:name="No List" w:semiHidden="1" w:unhideWhenUsed="1"/>
     <w:lsdException w:name="Outline List 1" w:semiHidden="1" w:unhideWhenUsed="1"/>
@@ -6876,8 +7045,10 @@
     <w:lsdException w:name="Table Elegant" w:semiHidden="1" w:unhideWhenUsed="1"/>
     <w:lsdException w:name="Table Professional" w:semiHidden="1" w:unhideWhenUsed="1"/>
     <w:lsdException w:name="Table Subtle 1" w:semiHidden="1" w:unhideWhenUsed="1"/>
+    <w:lsdException w:name="Table Subtle 2" w:semiHidden="1" w:unhideWhenUsed="1"/>
     <w:lsdException w:name="Table Web 1" w:semiHidden="1" w:unhideWhenUsed="1"/>
     <w:lsdException w:name="Table Web 2" w:semiHidden="1" w:unhideWhenUsed="1"/>
+    <w:lsdException w:name="Table Web 3" w:semiHidden="1" w:unhideWhenUsed="1"/>
     <w:lsdException w:name="Balloon Text" w:semiHidden="1" w:unhideWhenUsed="1"/>
     <w:lsdException w:name="Table Grid" w:uiPriority="59"/>
     <w:lsdException w:name="Table Theme" w:semiHidden="1" w:unhideWhenUsed="1"/>
@@ -8125,7 +8296,7 @@
 </file>
 
 <file path=customXml/itemProps1.xml><?xml version="1.0" encoding="utf-8"?>
-<ds:datastoreItem xmlns:ds="http://schemas.openxmlformats.org/officeDocument/2006/customXml" ds:itemID="{F354537C-61D1-4D0B-A8C2-6570E47CB710}">
+<ds:datastoreItem xmlns:ds="http://schemas.openxmlformats.org/officeDocument/2006/customXml" ds:itemID="{58A8DE9A-D86A-4955-9376-331C5E989ED1}">
   <ds:schemaRefs>
     <ds:schemaRef ds:uri="http://schemas.openxmlformats.org/officeDocument/2006/bibliography"/>
   </ds:schemaRefs>

</xml_diff>

<commit_message>
Refit for Factor 2 inc Eastern abundance
</commit_message>
<xml_diff>
--- a/Submissions/SCRS_2017_223 Carruthers Butterworth Ref OM summary.docx
+++ b/Submissions/SCRS_2017_223 Carruthers Butterworth Ref OM summary.docx
@@ -3840,16 +3840,21 @@
           <w:lang w:eastAsia="en-CA"/>
         </w:rPr>
       </w:pPr>
-      <w:r>
-        <w:rPr>
-          <w:noProof/>
-          <w:lang w:eastAsia="en-CA"/>
-        </w:rPr>
+    </w:p>
+    <w:p>
+      <w:pPr>
+        <w:keepNext/>
+        <w:keepLines/>
+        <w:rPr>
+          <w:b/>
+        </w:rPr>
+      </w:pPr>
+      <w:r>
         <w:drawing>
-          <wp:inline distT="0" distB="0" distL="0" distR="0" wp14:anchorId="70378CF2" wp14:editId="2D793C88">
-            <wp:extent cx="5732145" cy="1825625"/>
-            <wp:effectExtent l="0" t="0" r="1905" b="3175"/>
-            <wp:docPr id="8" name="Picture 8"/>
+          <wp:inline distT="0" distB="0" distL="0" distR="0" wp14:anchorId="1D249DDB" wp14:editId="40111AD4">
+            <wp:extent cx="5732145" cy="1852930"/>
+            <wp:effectExtent l="0" t="0" r="1905" b="0"/>
+            <wp:docPr id="12" name="Picture 12"/>
             <wp:cNvGraphicFramePr>
               <a:graphicFrameLocks xmlns:a="http://schemas.openxmlformats.org/drawingml/2006/main" noChangeAspect="1"/>
             </wp:cNvGraphicFramePr>
@@ -3869,7 +3874,7 @@
                   <pic:spPr>
                     <a:xfrm>
                       <a:off x="0" y="0"/>
-                      <a:ext cx="5732145" cy="1825625"/>
+                      <a:ext cx="5732145" cy="1852930"/>
                     </a:xfrm>
                     <a:prstGeom prst="rect">
                       <a:avLst/>
@@ -3905,15 +3910,6 @@
         <w:keepNext/>
         <w:keepLines/>
         <w:rPr>
-          <w:b/>
-        </w:rPr>
-      </w:pPr>
-    </w:p>
-    <w:p>
-      <w:pPr>
-        <w:keepNext/>
-        <w:keepLines/>
-        <w:rPr>
           <w:noProof/>
           <w:lang w:eastAsia="en-CA"/>
         </w:rPr>
@@ -3971,15 +3967,11 @@
         </w:rPr>
       </w:pPr>
       <w:r>
-        <w:rPr>
-          <w:noProof/>
-          <w:lang w:eastAsia="en-CA"/>
-        </w:rPr>
         <w:drawing>
-          <wp:inline distT="0" distB="0" distL="0" distR="0" wp14:anchorId="7D444B62" wp14:editId="1EFBC7A1">
+          <wp:inline distT="0" distB="0" distL="0" distR="0" wp14:anchorId="7370ABE0" wp14:editId="43CCF44A">
             <wp:extent cx="5732145" cy="1910715"/>
             <wp:effectExtent l="0" t="0" r="1905" b="0"/>
-            <wp:docPr id="9" name="Picture 9"/>
+            <wp:docPr id="15" name="Picture 15"/>
             <wp:cNvGraphicFramePr>
               <a:graphicFrameLocks xmlns:a="http://schemas.openxmlformats.org/drawingml/2006/main" noChangeAspect="1"/>
             </wp:cNvGraphicFramePr>
@@ -4081,6 +4073,9 @@
         </w:rPr>
       </w:pPr>
       <w:r>
+        <w:rPr>
+          <w:noProof/>
+        </w:rPr>
         <w:drawing>
           <wp:inline distT="0" distB="0" distL="0" distR="0" wp14:anchorId="3FE73C9B" wp14:editId="61790484">
             <wp:extent cx="4172135" cy="2834005"/>
@@ -4130,8 +4125,6 @@
           </wp:inline>
         </w:drawing>
       </w:r>
-      <w:bookmarkStart w:id="2" w:name="_GoBack"/>
-      <w:bookmarkEnd w:id="2"/>
     </w:p>
     <w:p>
       <w:pPr>
@@ -4311,14 +4304,13 @@
       <w:r>
         <w:rPr>
           <w:noProof/>
-          <w:lang w:eastAsia="en-CA"/>
         </w:rPr>
         <w:lastRenderedPageBreak/>
         <w:drawing>
-          <wp:inline distT="0" distB="0" distL="0" distR="0" wp14:anchorId="4AE3FF34" wp14:editId="0D664E84">
-            <wp:extent cx="5732145" cy="3813810"/>
+          <wp:inline distT="0" distB="0" distL="0" distR="0" wp14:anchorId="5DBAF8ED" wp14:editId="414B3438">
+            <wp:extent cx="5732145" cy="3761740"/>
             <wp:effectExtent l="0" t="0" r="1905" b="0"/>
-            <wp:docPr id="11" name="Picture 11"/>
+            <wp:docPr id="3" name="Picture 3"/>
             <wp:cNvGraphicFramePr>
               <a:graphicFrameLocks xmlns:a="http://schemas.openxmlformats.org/drawingml/2006/main" noChangeAspect="1"/>
             </wp:cNvGraphicFramePr>
@@ -4338,7 +4330,7 @@
                   <pic:spPr>
                     <a:xfrm>
                       <a:off x="0" y="0"/>
-                      <a:ext cx="5732145" cy="3813810"/>
+                      <a:ext cx="5732145" cy="3761740"/>
                     </a:xfrm>
                     <a:prstGeom prst="rect">
                       <a:avLst/>
@@ -4818,63 +4810,6 @@
       <w:pPr>
         <w:keepNext/>
         <w:keepLines/>
-      </w:pPr>
-    </w:p>
-    <w:p>
-      <w:pPr>
-        <w:keepNext/>
-        <w:keepLines/>
-        <w:rPr>
-          <w:noProof/>
-          <w:lang w:eastAsia="en-CA"/>
-        </w:rPr>
-      </w:pPr>
-    </w:p>
-    <w:p>
-      <w:pPr>
-        <w:keepNext/>
-        <w:keepLines/>
-        <w:rPr>
-          <w:noProof/>
-          <w:lang w:eastAsia="en-CA"/>
-        </w:rPr>
-      </w:pPr>
-    </w:p>
-    <w:p>
-      <w:pPr>
-        <w:keepNext/>
-        <w:keepLines/>
-      </w:pPr>
-      <w:r>
-        <w:rPr>
-          <w:noProof/>
-          <w:lang w:eastAsia="en-CA"/>
-        </w:rPr>
-        <w:t xml:space="preserve"> </w:t>
-      </w:r>
-    </w:p>
-    <w:p>
-      <w:pPr>
-        <w:keepNext/>
-        <w:keepLines/>
-      </w:pPr>
-    </w:p>
-    <w:p>
-      <w:pPr>
-        <w:keepNext/>
-        <w:keepLines/>
-      </w:pPr>
-    </w:p>
-    <w:p>
-      <w:pPr>
-        <w:keepNext/>
-        <w:keepLines/>
-      </w:pPr>
-    </w:p>
-    <w:p>
-      <w:pPr>
-        <w:keepNext/>
-        <w:keepLines/>
         <w:sectPr>
           <w:footerReference w:type="default" r:id="rId23"/>
           <w:headerReference w:type="first" r:id="rId24"/>
@@ -5424,15 +5359,11 @@
         </w:rPr>
       </w:pPr>
       <w:r>
-        <w:rPr>
-          <w:noProof/>
-          <w:lang w:eastAsia="en-CA"/>
-        </w:rPr>
         <w:drawing>
-          <wp:inline distT="0" distB="0" distL="0" distR="0" wp14:anchorId="4FC79EC2" wp14:editId="1C9CAA8A">
-            <wp:extent cx="5732145" cy="7547610"/>
-            <wp:effectExtent l="0" t="0" r="1905" b="0"/>
-            <wp:docPr id="24" name="Picture 24"/>
+          <wp:inline distT="0" distB="0" distL="0" distR="0" wp14:anchorId="62F764EB" wp14:editId="6385DB34">
+            <wp:extent cx="5732145" cy="7444740"/>
+            <wp:effectExtent l="0" t="0" r="1905" b="3810"/>
+            <wp:docPr id="16" name="Picture 16"/>
             <wp:cNvGraphicFramePr>
               <a:graphicFrameLocks xmlns:a="http://schemas.openxmlformats.org/drawingml/2006/main" noChangeAspect="1"/>
             </wp:cNvGraphicFramePr>
@@ -5452,7 +5383,7 @@
                   <pic:spPr>
                     <a:xfrm>
                       <a:off x="0" y="0"/>
-                      <a:ext cx="5732145" cy="7547610"/>
+                      <a:ext cx="5732145" cy="7444740"/>
                     </a:xfrm>
                     <a:prstGeom prst="rect">
                       <a:avLst/>
@@ -5464,6 +5395,8 @@
           </wp:inline>
         </w:drawing>
       </w:r>
+      <w:bookmarkStart w:id="2" w:name="_GoBack"/>
+      <w:bookmarkEnd w:id="2"/>
       <w:r>
         <w:t xml:space="preserve"> </w:t>
       </w:r>
@@ -5809,7 +5742,7 @@
           <w:rPr>
             <w:noProof/>
           </w:rPr>
-          <w:t>17</w:t>
+          <w:t>16</w:t>
         </w:r>
         <w:r>
           <w:rPr>
@@ -8296,7 +8229,7 @@
 </file>
 
 <file path=customXml/itemProps1.xml><?xml version="1.0" encoding="utf-8"?>
-<ds:datastoreItem xmlns:ds="http://schemas.openxmlformats.org/officeDocument/2006/customXml" ds:itemID="{58A8DE9A-D86A-4955-9376-331C5E989ED1}">
+<ds:datastoreItem xmlns:ds="http://schemas.openxmlformats.org/officeDocument/2006/customXml" ds:itemID="{16AB39F8-CEFD-4F99-AD75-20F41029A422}">
   <ds:schemaRefs>
     <ds:schemaRef ds:uri="http://schemas.openxmlformats.org/officeDocument/2006/bibliography"/>
   </ds:schemaRefs>

</xml_diff>